<commit_message>
Chapter 1, part 1. A good day's work.
-Chapter 1, part 1
-Some bibliography stuff
-Template for Word
</commit_message>
<xml_diff>
--- a/jbono_MEMOIRE_Projet.docx
+++ b/jbono_MEMOIRE_Projet.docx
@@ -1473,8 +1473,6 @@
         </w:rPr>
         <w:t>ou</w:t>
       </w:r>
-      <w:bookmarkStart w:id="0" w:name="_GoBack"/>
-      <w:bookmarkEnd w:id="0"/>
       <w:r>
         <w:rPr>
           <w:color w:val="000000" w:themeColor="text1"/>
@@ -8574,7 +8572,25 @@
           <w:color w:val="000000"/>
           <w:lang w:val="en-US"/>
         </w:rPr>
-        <w:t xml:space="preserve">COMBR, Richard, « Invasion of the Body Snatchers », </w:t>
+        <w:t>COMB</w:t>
+      </w:r>
+      <w:bookmarkStart w:id="0" w:name="_GoBack"/>
+      <w:bookmarkEnd w:id="0"/>
+      <w:r>
+        <w:rPr>
+          <w:rFonts w:cs="Times New Roman"/>
+          <w:color w:val="000000"/>
+          <w:lang w:val="en-US"/>
+        </w:rPr>
+        <w:t>S</w:t>
+      </w:r>
+      <w:r>
+        <w:rPr>
+          <w:rFonts w:cs="Times New Roman"/>
+          <w:color w:val="000000"/>
+          <w:lang w:val="en-US"/>
+        </w:rPr>
+        <w:t xml:space="preserve">, Richard, « Invasion of the Body Snatchers », </w:t>
       </w:r>
       <w:r>
         <w:rPr>
@@ -12621,7 +12637,7 @@
         <w:noProof/>
         <w:sz w:val="22"/>
       </w:rPr>
-      <w:t>3</w:t>
+      <w:t>13</w:t>
     </w:r>
     <w:r>
       <w:rPr>
@@ -12661,7 +12677,6 @@
       <w:pPr>
         <w:pStyle w:val="FootnoteText"/>
         <w:rPr>
-          <w:sz w:val="20"/>
           <w:szCs w:val="20"/>
           <w:lang w:val="en-US"/>
         </w:rPr>
@@ -12669,7 +12684,6 @@
       <w:r>
         <w:rPr>
           <w:rStyle w:val="FootnoteReference"/>
-          <w:sz w:val="20"/>
           <w:szCs w:val="20"/>
           <w:lang w:val="en-US"/>
         </w:rPr>
@@ -12677,7 +12691,6 @@
       </w:r>
       <w:r>
         <w:rPr>
-          <w:sz w:val="20"/>
           <w:szCs w:val="20"/>
           <w:lang w:val="en-US"/>
         </w:rPr>
@@ -12686,7 +12699,6 @@
       <w:r>
         <w:rPr>
           <w:i/>
-          <w:sz w:val="20"/>
           <w:szCs w:val="20"/>
           <w:lang w:val="en-US"/>
         </w:rPr>
@@ -12694,7 +12706,6 @@
       </w:r>
       <w:r>
         <w:rPr>
-          <w:sz w:val="20"/>
           <w:szCs w:val="20"/>
           <w:lang w:val="en-US"/>
         </w:rPr>
@@ -12707,7 +12718,6 @@
       <w:pPr>
         <w:pStyle w:val="FootnoteText"/>
         <w:rPr>
-          <w:sz w:val="20"/>
           <w:szCs w:val="20"/>
           <w:lang w:val="fr-CH"/>
         </w:rPr>
@@ -12715,56 +12725,48 @@
       <w:r>
         <w:rPr>
           <w:rStyle w:val="FootnoteReference"/>
-          <w:sz w:val="20"/>
           <w:szCs w:val="20"/>
         </w:rPr>
         <w:footnoteRef/>
       </w:r>
       <w:r>
         <w:rPr>
-          <w:sz w:val="20"/>
           <w:szCs w:val="20"/>
         </w:rPr>
         <w:t xml:space="preserve"> </w:t>
       </w:r>
       <w:r>
         <w:rPr>
-          <w:sz w:val="20"/>
           <w:szCs w:val="20"/>
         </w:rPr>
         <w:t>Jennifer</w:t>
       </w:r>
       <w:r>
         <w:rPr>
-          <w:sz w:val="20"/>
           <w:szCs w:val="20"/>
         </w:rPr>
         <w:t xml:space="preserve"> Forrest et </w:t>
       </w:r>
       <w:r>
         <w:rPr>
-          <w:sz w:val="20"/>
           <w:szCs w:val="20"/>
         </w:rPr>
         <w:t>Leonard R.</w:t>
       </w:r>
       <w:r>
         <w:rPr>
-          <w:sz w:val="20"/>
           <w:szCs w:val="20"/>
         </w:rPr>
         <w:t xml:space="preserve"> Koos</w:t>
       </w:r>
       <w:r>
         <w:rPr>
-          <w:sz w:val="20"/>
           <w:szCs w:val="20"/>
         </w:rPr>
         <w:t xml:space="preserve"> (éd.),</w:t>
       </w:r>
       <w:r>
         <w:rPr>
-          <w:sz w:val="20"/>
           <w:szCs w:val="20"/>
         </w:rPr>
         <w:t xml:space="preserve"> </w:t>
@@ -12772,14 +12774,12 @@
       <w:r>
         <w:rPr>
           <w:i/>
-          <w:sz w:val="20"/>
           <w:szCs w:val="20"/>
         </w:rPr>
         <w:t>ibid.</w:t>
       </w:r>
       <w:r>
         <w:rPr>
-          <w:sz w:val="20"/>
           <w:szCs w:val="20"/>
         </w:rPr>
         <w:t>, p. 2.</w:t>
@@ -12791,7 +12791,6 @@
       <w:pPr>
         <w:pStyle w:val="FootnoteText"/>
         <w:rPr>
-          <w:sz w:val="20"/>
           <w:szCs w:val="20"/>
           <w:lang w:val="fr-CH"/>
         </w:rPr>
@@ -12799,21 +12798,18 @@
       <w:r>
         <w:rPr>
           <w:rStyle w:val="FootnoteReference"/>
-          <w:sz w:val="20"/>
           <w:szCs w:val="20"/>
         </w:rPr>
         <w:footnoteRef/>
       </w:r>
       <w:r>
         <w:rPr>
-          <w:sz w:val="20"/>
           <w:szCs w:val="20"/>
         </w:rPr>
         <w:t xml:space="preserve"> </w:t>
       </w:r>
       <w:r>
         <w:rPr>
-          <w:sz w:val="20"/>
           <w:szCs w:val="20"/>
         </w:rPr>
         <w:t xml:space="preserve">Constantine Vervis, </w:t>
@@ -12821,14 +12817,12 @@
       <w:r>
         <w:rPr>
           <w:i/>
-          <w:sz w:val="20"/>
           <w:szCs w:val="20"/>
         </w:rPr>
         <w:t>op. cit.</w:t>
       </w:r>
       <w:r>
         <w:rPr>
-          <w:sz w:val="20"/>
           <w:szCs w:val="20"/>
         </w:rPr>
         <w:t>, p. 1.</w:t>
@@ -12840,7 +12834,6 @@
       <w:pPr>
         <w:pStyle w:val="FootnoteText"/>
         <w:rPr>
-          <w:sz w:val="20"/>
           <w:szCs w:val="20"/>
           <w:lang w:val="fr-CH"/>
         </w:rPr>
@@ -12848,21 +12841,18 @@
       <w:r>
         <w:rPr>
           <w:rStyle w:val="FootnoteReference"/>
-          <w:sz w:val="20"/>
           <w:szCs w:val="20"/>
         </w:rPr>
         <w:footnoteRef/>
       </w:r>
       <w:r>
         <w:rPr>
-          <w:sz w:val="20"/>
           <w:szCs w:val="20"/>
         </w:rPr>
         <w:t xml:space="preserve"> </w:t>
       </w:r>
       <w:r>
         <w:rPr>
-          <w:sz w:val="20"/>
           <w:szCs w:val="20"/>
         </w:rPr>
         <w:t xml:space="preserve">Constantine Vervis, </w:t>
@@ -12870,14 +12860,12 @@
       <w:r>
         <w:rPr>
           <w:i/>
-          <w:sz w:val="20"/>
           <w:szCs w:val="20"/>
         </w:rPr>
         <w:t>ibid.</w:t>
       </w:r>
       <w:r>
         <w:rPr>
-          <w:sz w:val="20"/>
           <w:szCs w:val="20"/>
         </w:rPr>
         <w:t>, p. 177.</w:t>
@@ -12889,7 +12877,6 @@
       <w:pPr>
         <w:pStyle w:val="FootnoteText"/>
         <w:rPr>
-          <w:sz w:val="20"/>
           <w:szCs w:val="20"/>
           <w:lang w:val="fr-CH"/>
         </w:rPr>
@@ -12897,21 +12884,18 @@
       <w:r>
         <w:rPr>
           <w:rStyle w:val="FootnoteReference"/>
-          <w:sz w:val="20"/>
           <w:szCs w:val="20"/>
         </w:rPr>
         <w:footnoteRef/>
       </w:r>
       <w:r>
         <w:rPr>
-          <w:sz w:val="20"/>
           <w:szCs w:val="20"/>
         </w:rPr>
         <w:t xml:space="preserve"> </w:t>
       </w:r>
       <w:r>
         <w:rPr>
-          <w:sz w:val="20"/>
           <w:szCs w:val="20"/>
           <w:lang w:val="fr-CH"/>
         </w:rPr>
@@ -12919,7 +12903,6 @@
       </w:r>
       <w:r>
         <w:rPr>
-          <w:sz w:val="20"/>
           <w:szCs w:val="20"/>
           <w:lang w:val="fr-CH"/>
         </w:rPr>
@@ -12927,7 +12910,6 @@
       </w:r>
       <w:r>
         <w:rPr>
-          <w:sz w:val="20"/>
           <w:szCs w:val="20"/>
           <w:lang w:val="fr-CH"/>
         </w:rPr>
@@ -12935,7 +12917,6 @@
       </w:r>
       <w:r>
         <w:rPr>
-          <w:sz w:val="20"/>
           <w:szCs w:val="20"/>
           <w:lang w:val="fr-CH"/>
         </w:rPr>
@@ -12943,7 +12924,6 @@
       </w:r>
       <w:r>
         <w:rPr>
-          <w:sz w:val="20"/>
           <w:szCs w:val="20"/>
           <w:lang w:val="fr-CH"/>
         </w:rPr>
@@ -12962,21 +12942,18 @@
       <w:r>
         <w:rPr>
           <w:rStyle w:val="FootnoteReference"/>
-          <w:sz w:val="20"/>
           <w:szCs w:val="20"/>
         </w:rPr>
         <w:footnoteRef/>
       </w:r>
       <w:r>
         <w:rPr>
-          <w:sz w:val="20"/>
           <w:szCs w:val="20"/>
         </w:rPr>
         <w:t xml:space="preserve"> </w:t>
       </w:r>
       <w:r>
         <w:rPr>
-          <w:sz w:val="20"/>
           <w:szCs w:val="20"/>
         </w:rPr>
         <w:t xml:space="preserve">Barry Keith Grant, </w:t>
@@ -12984,28 +12961,24 @@
       <w:r>
         <w:rPr>
           <w:i/>
-          <w:sz w:val="20"/>
           <w:szCs w:val="20"/>
         </w:rPr>
         <w:t>Invasion of the Body Snatchers</w:t>
       </w:r>
       <w:r>
         <w:rPr>
-          <w:sz w:val="20"/>
           <w:szCs w:val="20"/>
         </w:rPr>
         <w:t>, London, BFI/Palgrave MacMillan, 2010</w:t>
       </w:r>
       <w:r>
         <w:rPr>
-          <w:sz w:val="20"/>
           <w:szCs w:val="20"/>
         </w:rPr>
         <w:t>, p. 7</w:t>
       </w:r>
       <w:r>
         <w:rPr>
-          <w:sz w:val="20"/>
           <w:szCs w:val="20"/>
         </w:rPr>
         <w:t>.</w:t>
@@ -13017,7 +12990,6 @@
       <w:pPr>
         <w:pStyle w:val="FootnoteText"/>
         <w:rPr>
-          <w:sz w:val="20"/>
           <w:szCs w:val="20"/>
           <w:lang w:val="fr-CH"/>
         </w:rPr>
@@ -13025,21 +12997,18 @@
       <w:r>
         <w:rPr>
           <w:rStyle w:val="FootnoteReference"/>
-          <w:sz w:val="20"/>
           <w:szCs w:val="20"/>
         </w:rPr>
         <w:footnoteRef/>
       </w:r>
       <w:r>
         <w:rPr>
-          <w:sz w:val="20"/>
           <w:szCs w:val="20"/>
         </w:rPr>
         <w:t xml:space="preserve"> </w:t>
       </w:r>
       <w:r>
         <w:rPr>
-          <w:sz w:val="20"/>
           <w:szCs w:val="20"/>
         </w:rPr>
         <w:t xml:space="preserve">Jack Finney, </w:t>
@@ -13047,14 +13016,12 @@
       <w:r>
         <w:rPr>
           <w:i/>
-          <w:sz w:val="20"/>
           <w:szCs w:val="20"/>
         </w:rPr>
         <w:t>The Body Snatchers</w:t>
       </w:r>
       <w:r>
         <w:rPr>
-          <w:sz w:val="20"/>
           <w:szCs w:val="20"/>
         </w:rPr>
         <w:t xml:space="preserve">, New York, Dell Books, 1955 ; le film étant en réalité une adaptation de la version </w:t>
@@ -13062,14 +13029,12 @@
       <w:r>
         <w:rPr>
           <w:i/>
-          <w:sz w:val="20"/>
           <w:szCs w:val="20"/>
         </w:rPr>
         <w:t>sérialisée</w:t>
       </w:r>
       <w:r>
         <w:rPr>
-          <w:sz w:val="20"/>
           <w:szCs w:val="20"/>
         </w:rPr>
         <w:t xml:space="preserve"> de l’histoire de Finney publiée en 1954 dans </w:t>
@@ -13077,14 +13042,12 @@
       <w:r>
         <w:rPr>
           <w:i/>
-          <w:sz w:val="20"/>
           <w:szCs w:val="20"/>
         </w:rPr>
         <w:t>Colliders Magazine</w:t>
       </w:r>
       <w:r>
         <w:rPr>
-          <w:sz w:val="20"/>
           <w:szCs w:val="20"/>
         </w:rPr>
         <w:t>, la généalogie sera discutée en détail ultérieurement.</w:t>
@@ -13096,7 +13059,6 @@
       <w:pPr>
         <w:pStyle w:val="FootnoteText"/>
         <w:rPr>
-          <w:sz w:val="20"/>
           <w:szCs w:val="20"/>
           <w:lang w:val="fr-CH"/>
         </w:rPr>
@@ -13104,21 +13066,18 @@
       <w:r>
         <w:rPr>
           <w:rStyle w:val="FootnoteReference"/>
-          <w:sz w:val="20"/>
           <w:szCs w:val="20"/>
         </w:rPr>
         <w:footnoteRef/>
       </w:r>
       <w:r>
         <w:rPr>
-          <w:sz w:val="20"/>
           <w:szCs w:val="20"/>
         </w:rPr>
         <w:t xml:space="preserve"> </w:t>
       </w:r>
       <w:r>
         <w:rPr>
-          <w:sz w:val="20"/>
           <w:szCs w:val="20"/>
         </w:rPr>
         <w:t xml:space="preserve">Barry Keith Grant, </w:t>
@@ -13126,21 +13085,18 @@
       <w:r>
         <w:rPr>
           <w:i/>
-          <w:sz w:val="20"/>
           <w:szCs w:val="20"/>
         </w:rPr>
         <w:t>op. cit.</w:t>
       </w:r>
       <w:r>
         <w:rPr>
-          <w:sz w:val="20"/>
           <w:szCs w:val="20"/>
         </w:rPr>
         <w:t>, p. 7</w:t>
       </w:r>
       <w:r>
         <w:rPr>
-          <w:sz w:val="20"/>
           <w:szCs w:val="20"/>
         </w:rPr>
         <w:t>.</w:t>
@@ -13152,7 +13108,6 @@
       <w:pPr>
         <w:pStyle w:val="FootnoteText"/>
         <w:rPr>
-          <w:sz w:val="20"/>
           <w:szCs w:val="20"/>
           <w:lang w:val="en-US"/>
         </w:rPr>
@@ -13160,7 +13115,6 @@
       <w:r>
         <w:rPr>
           <w:rStyle w:val="FootnoteReference"/>
-          <w:sz w:val="20"/>
           <w:szCs w:val="20"/>
           <w:lang w:val="en-US"/>
         </w:rPr>
@@ -13168,7 +13122,6 @@
       </w:r>
       <w:r>
         <w:rPr>
-          <w:sz w:val="20"/>
           <w:szCs w:val="20"/>
           <w:lang w:val="en-US"/>
         </w:rPr>
@@ -13177,7 +13130,6 @@
       <w:r>
         <w:rPr>
           <w:i/>
-          <w:sz w:val="20"/>
           <w:szCs w:val="20"/>
           <w:lang w:val="en-US"/>
         </w:rPr>
@@ -13185,7 +13137,6 @@
       </w:r>
       <w:r>
         <w:rPr>
-          <w:sz w:val="20"/>
           <w:szCs w:val="20"/>
           <w:lang w:val="en-US"/>
         </w:rPr>
@@ -13198,7 +13149,6 @@
       <w:pPr>
         <w:pStyle w:val="FootnoteText"/>
         <w:rPr>
-          <w:sz w:val="20"/>
           <w:szCs w:val="20"/>
           <w:lang w:val="fr-CH"/>
         </w:rPr>
@@ -13206,35 +13156,30 @@
       <w:r>
         <w:rPr>
           <w:rStyle w:val="FootnoteReference"/>
-          <w:sz w:val="20"/>
           <w:szCs w:val="20"/>
         </w:rPr>
         <w:footnoteRef/>
       </w:r>
       <w:r>
         <w:rPr>
-          <w:sz w:val="20"/>
           <w:szCs w:val="20"/>
         </w:rPr>
         <w:t xml:space="preserve"> </w:t>
       </w:r>
       <w:r>
         <w:rPr>
-          <w:sz w:val="20"/>
           <w:szCs w:val="20"/>
         </w:rPr>
         <w:t>Michel</w:t>
       </w:r>
       <w:r>
         <w:rPr>
-          <w:sz w:val="20"/>
           <w:szCs w:val="20"/>
         </w:rPr>
         <w:t xml:space="preserve"> Chion</w:t>
       </w:r>
       <w:r>
         <w:rPr>
-          <w:sz w:val="20"/>
           <w:szCs w:val="20"/>
         </w:rPr>
         <w:t xml:space="preserve">, « Les enfants du remake. Sur deux versions des ‹ Body Snatchers › », </w:t>
@@ -13242,14 +13187,12 @@
       <w:r>
         <w:rPr>
           <w:i/>
-          <w:sz w:val="20"/>
           <w:szCs w:val="20"/>
         </w:rPr>
         <w:t>Positif</w:t>
       </w:r>
       <w:r>
         <w:rPr>
-          <w:sz w:val="20"/>
           <w:szCs w:val="20"/>
         </w:rPr>
         <w:t>, No. 459, mai 1999, pp. 100-103.</w:t>
@@ -13261,7 +13204,6 @@
       <w:pPr>
         <w:pStyle w:val="FootnoteText"/>
         <w:rPr>
-          <w:sz w:val="20"/>
           <w:szCs w:val="20"/>
           <w:lang w:val="en-US"/>
         </w:rPr>
@@ -13269,21 +13211,18 @@
       <w:r>
         <w:rPr>
           <w:rStyle w:val="FootnoteReference"/>
-          <w:sz w:val="20"/>
           <w:szCs w:val="20"/>
         </w:rPr>
         <w:footnoteRef/>
       </w:r>
       <w:r>
         <w:rPr>
-          <w:sz w:val="20"/>
           <w:szCs w:val="20"/>
         </w:rPr>
         <w:t xml:space="preserve"> </w:t>
       </w:r>
       <w:r>
         <w:rPr>
-          <w:sz w:val="20"/>
           <w:szCs w:val="20"/>
           <w:lang w:val="en-US"/>
         </w:rPr>
@@ -13292,7 +13231,6 @@
       <w:r>
         <w:rPr>
           <w:i/>
-          <w:sz w:val="20"/>
           <w:szCs w:val="20"/>
           <w:lang w:val="en-US"/>
         </w:rPr>
@@ -13300,7 +13238,6 @@
       </w:r>
       <w:r>
         <w:rPr>
-          <w:sz w:val="20"/>
           <w:szCs w:val="20"/>
           <w:lang w:val="en-US"/>
         </w:rPr>
@@ -13309,7 +13246,6 @@
       <w:r>
         <w:rPr>
           <w:i/>
-          <w:sz w:val="20"/>
           <w:szCs w:val="20"/>
           <w:lang w:val="en-US"/>
         </w:rPr>
@@ -13317,7 +13253,6 @@
       </w:r>
       <w:r>
         <w:rPr>
-          <w:sz w:val="20"/>
           <w:szCs w:val="20"/>
           <w:lang w:val="en-US"/>
         </w:rPr>
@@ -13330,7 +13265,6 @@
       <w:pPr>
         <w:pStyle w:val="FootnoteText"/>
         <w:rPr>
-          <w:sz w:val="20"/>
           <w:szCs w:val="20"/>
           <w:lang w:val="en-US"/>
         </w:rPr>
@@ -13338,7 +13272,6 @@
       <w:r>
         <w:rPr>
           <w:rStyle w:val="FootnoteReference"/>
-          <w:sz w:val="20"/>
           <w:szCs w:val="20"/>
           <w:lang w:val="en-US"/>
         </w:rPr>
@@ -13346,7 +13279,6 @@
       </w:r>
       <w:r>
         <w:rPr>
-          <w:sz w:val="20"/>
           <w:szCs w:val="20"/>
           <w:lang w:val="en-US"/>
         </w:rPr>
@@ -13354,7 +13286,6 @@
       </w:r>
       <w:r>
         <w:rPr>
-          <w:sz w:val="20"/>
           <w:szCs w:val="20"/>
           <w:lang w:val="en-US"/>
         </w:rPr>
@@ -13363,7 +13294,6 @@
       <w:r>
         <w:rPr>
           <w:i/>
-          <w:sz w:val="20"/>
           <w:szCs w:val="20"/>
           <w:lang w:val="en-US"/>
         </w:rPr>
@@ -13371,7 +13301,6 @@
       </w:r>
       <w:r>
         <w:rPr>
-          <w:sz w:val="20"/>
           <w:szCs w:val="20"/>
           <w:lang w:val="en-US"/>
         </w:rPr>
@@ -13384,7 +13313,6 @@
       <w:pPr>
         <w:pStyle w:val="FootnoteText"/>
         <w:rPr>
-          <w:sz w:val="20"/>
           <w:szCs w:val="20"/>
           <w:lang w:val="en-US"/>
         </w:rPr>
@@ -13392,7 +13320,6 @@
       <w:r>
         <w:rPr>
           <w:rStyle w:val="FootnoteReference"/>
-          <w:sz w:val="20"/>
           <w:szCs w:val="20"/>
           <w:lang w:val="en-US"/>
         </w:rPr>
@@ -13400,7 +13327,6 @@
       </w:r>
       <w:r>
         <w:rPr>
-          <w:sz w:val="20"/>
           <w:szCs w:val="20"/>
           <w:lang w:val="en-US"/>
         </w:rPr>
@@ -13408,7 +13334,6 @@
       </w:r>
       <w:r>
         <w:rPr>
-          <w:sz w:val="20"/>
           <w:szCs w:val="20"/>
           <w:lang w:val="en-US"/>
         </w:rPr>
@@ -13417,7 +13342,6 @@
       <w:r>
         <w:rPr>
           <w:i/>
-          <w:sz w:val="20"/>
           <w:szCs w:val="20"/>
           <w:lang w:val="en-US"/>
         </w:rPr>
@@ -13425,7 +13349,6 @@
       </w:r>
       <w:r>
         <w:rPr>
-          <w:sz w:val="20"/>
           <w:szCs w:val="20"/>
           <w:lang w:val="en-US"/>
         </w:rPr>
@@ -13444,7 +13367,6 @@
       <w:r>
         <w:rPr>
           <w:rStyle w:val="FootnoteReference"/>
-          <w:sz w:val="20"/>
           <w:szCs w:val="20"/>
           <w:lang w:val="en-US"/>
         </w:rPr>
@@ -13452,7 +13374,6 @@
       </w:r>
       <w:r>
         <w:rPr>
-          <w:sz w:val="20"/>
           <w:szCs w:val="20"/>
           <w:lang w:val="en-US"/>
         </w:rPr>
@@ -13460,7 +13381,6 @@
       </w:r>
       <w:r>
         <w:rPr>
-          <w:sz w:val="20"/>
           <w:szCs w:val="20"/>
           <w:lang w:val="en-US"/>
         </w:rPr>
@@ -13469,7 +13389,6 @@
       <w:r>
         <w:rPr>
           <w:i/>
-          <w:sz w:val="20"/>
           <w:szCs w:val="20"/>
           <w:lang w:val="en-US"/>
         </w:rPr>
@@ -13477,7 +13396,6 @@
       </w:r>
       <w:r>
         <w:rPr>
-          <w:sz w:val="20"/>
           <w:szCs w:val="20"/>
           <w:lang w:val="en-US"/>
         </w:rPr>
@@ -13485,7 +13403,6 @@
       </w:r>
       <w:r>
         <w:rPr>
-          <w:sz w:val="20"/>
           <w:szCs w:val="20"/>
           <w:lang w:val="en-US"/>
         </w:rPr>
@@ -13493,7 +13410,6 @@
       </w:r>
       <w:r>
         <w:rPr>
-          <w:sz w:val="20"/>
           <w:szCs w:val="20"/>
           <w:lang w:val="en-US"/>
         </w:rPr>
@@ -13501,7 +13417,6 @@
       </w:r>
       <w:r>
         <w:rPr>
-          <w:sz w:val="20"/>
           <w:szCs w:val="20"/>
           <w:lang w:val="en-US"/>
         </w:rPr>
@@ -13509,7 +13424,6 @@
       </w:r>
       <w:r>
         <w:rPr>
-          <w:sz w:val="20"/>
           <w:szCs w:val="20"/>
           <w:lang w:val="fr-CH"/>
         </w:rPr>
@@ -13518,7 +13432,6 @@
       <w:r>
         <w:rPr>
           <w:i/>
-          <w:sz w:val="20"/>
           <w:szCs w:val="20"/>
           <w:lang w:val="fr-CH"/>
         </w:rPr>
@@ -13526,7 +13439,6 @@
       </w:r>
       <w:r>
         <w:rPr>
-          <w:sz w:val="20"/>
           <w:szCs w:val="20"/>
           <w:lang w:val="fr-CH"/>
         </w:rPr>
@@ -13539,7 +13451,6 @@
       <w:pPr>
         <w:pStyle w:val="FootnoteText"/>
         <w:rPr>
-          <w:sz w:val="20"/>
           <w:szCs w:val="20"/>
           <w:lang w:val="fr-CH"/>
         </w:rPr>
@@ -13547,42 +13458,36 @@
       <w:r>
         <w:rPr>
           <w:rStyle w:val="FootnoteReference"/>
-          <w:sz w:val="20"/>
           <w:szCs w:val="20"/>
         </w:rPr>
         <w:footnoteRef/>
       </w:r>
       <w:r>
         <w:rPr>
-          <w:sz w:val="20"/>
           <w:szCs w:val="20"/>
         </w:rPr>
         <w:t xml:space="preserve"> </w:t>
       </w:r>
       <w:r>
         <w:rPr>
-          <w:sz w:val="20"/>
           <w:szCs w:val="20"/>
         </w:rPr>
         <w:t>Concept développé dans</w:t>
       </w:r>
       <w:r>
         <w:rPr>
-          <w:sz w:val="20"/>
           <w:szCs w:val="20"/>
         </w:rPr>
         <w:t xml:space="preserve"> Martin</w:t>
       </w:r>
       <w:r>
         <w:rPr>
-          <w:sz w:val="20"/>
           <w:szCs w:val="20"/>
         </w:rPr>
         <w:t xml:space="preserve"> Lefebvre</w:t>
       </w:r>
       <w:r>
         <w:rPr>
-          <w:sz w:val="20"/>
           <w:szCs w:val="20"/>
         </w:rPr>
         <w:t xml:space="preserve">, </w:t>
@@ -13590,14 +13495,12 @@
       <w:r>
         <w:rPr>
           <w:i/>
-          <w:sz w:val="20"/>
           <w:szCs w:val="20"/>
         </w:rPr>
         <w:t>Psycho: De la figure au musée imaginaire</w:t>
       </w:r>
       <w:r>
         <w:rPr>
-          <w:sz w:val="20"/>
           <w:szCs w:val="20"/>
         </w:rPr>
         <w:t>, Montréal/Paris, Harmattan, 1997.</w:t>
@@ -13794,6 +13697,146 @@
 <file path=word/numbering.xml><?xml version="1.0" encoding="utf-8"?>
 <w:numbering xmlns:wpc="http://schemas.microsoft.com/office/word/2010/wordprocessingCanvas" xmlns:mo="http://schemas.microsoft.com/office/mac/office/2008/main" xmlns:mc="http://schemas.openxmlformats.org/markup-compatibility/2006" xmlns:mv="urn:schemas-microsoft-com:mac:vml" xmlns:o="urn:schemas-microsoft-com:office:office" xmlns:r="http://schemas.openxmlformats.org/officeDocument/2006/relationships" xmlns:m="http://schemas.openxmlformats.org/officeDocument/2006/math" xmlns:v="urn:schemas-microsoft-com:vml" xmlns:wp14="http://schemas.microsoft.com/office/word/2010/wordprocessingDrawing" xmlns:wp="http://schemas.openxmlformats.org/drawingml/2006/wordprocessingDrawing" xmlns:w10="urn:schemas-microsoft-com:office:word" xmlns:w="http://schemas.openxmlformats.org/wordprocessingml/2006/main" xmlns:w14="http://schemas.microsoft.com/office/word/2010/wordml" xmlns:w15="http://schemas.microsoft.com/office/word/2012/wordml" xmlns:wpg="http://schemas.microsoft.com/office/word/2010/wordprocessingGroup" xmlns:wpi="http://schemas.microsoft.com/office/word/2010/wordprocessingInk" xmlns:wne="http://schemas.microsoft.com/office/word/2006/wordml" xmlns:wps="http://schemas.microsoft.com/office/word/2010/wordprocessingShape" mc:Ignorable="w14 w15 wp14">
   <w:abstractNum w:abstractNumId="0">
+    <w:nsid w:val="FFFFFF1D"/>
+    <w:multiLevelType w:val="multilevel"/>
+    <w:tmpl w:val="635656AE"/>
+    <w:lvl w:ilvl="0">
+      <w:start w:val="1"/>
+      <w:numFmt w:val="bullet"/>
+      <w:lvlText w:val=""/>
+      <w:lvlJc w:val="left"/>
+      <w:pPr>
+        <w:tabs>
+          <w:tab w:val="num" w:pos="0"/>
+        </w:tabs>
+        <w:ind w:left="0" w:firstLine="0"/>
+      </w:pPr>
+      <w:rPr>
+        <w:rFonts w:ascii="Symbol" w:hAnsi="Symbol" w:hint="default"/>
+      </w:rPr>
+    </w:lvl>
+    <w:lvl w:ilvl="1">
+      <w:start w:val="1"/>
+      <w:numFmt w:val="bullet"/>
+      <w:lvlText w:val=""/>
+      <w:lvlJc w:val="left"/>
+      <w:pPr>
+        <w:tabs>
+          <w:tab w:val="num" w:pos="720"/>
+        </w:tabs>
+        <w:ind w:left="1080" w:hanging="360"/>
+      </w:pPr>
+      <w:rPr>
+        <w:rFonts w:ascii="Symbol" w:hAnsi="Symbol" w:hint="default"/>
+      </w:rPr>
+    </w:lvl>
+    <w:lvl w:ilvl="2">
+      <w:start w:val="1"/>
+      <w:numFmt w:val="bullet"/>
+      <w:lvlText w:val="o"/>
+      <w:lvlJc w:val="left"/>
+      <w:pPr>
+        <w:tabs>
+          <w:tab w:val="num" w:pos="1440"/>
+        </w:tabs>
+        <w:ind w:left="1800" w:hanging="360"/>
+      </w:pPr>
+      <w:rPr>
+        <w:rFonts w:ascii="Courier New" w:hAnsi="Courier New" w:cs="Courier New" w:hint="default"/>
+      </w:rPr>
+    </w:lvl>
+    <w:lvl w:ilvl="3">
+      <w:start w:val="1"/>
+      <w:numFmt w:val="bullet"/>
+      <w:lvlText w:val=""/>
+      <w:lvlJc w:val="left"/>
+      <w:pPr>
+        <w:tabs>
+          <w:tab w:val="num" w:pos="2160"/>
+        </w:tabs>
+        <w:ind w:left="2520" w:hanging="360"/>
+      </w:pPr>
+      <w:rPr>
+        <w:rFonts w:ascii="Wingdings" w:hAnsi="Wingdings" w:hint="default"/>
+      </w:rPr>
+    </w:lvl>
+    <w:lvl w:ilvl="4">
+      <w:start w:val="1"/>
+      <w:numFmt w:val="bullet"/>
+      <w:lvlText w:val=""/>
+      <w:lvlJc w:val="left"/>
+      <w:pPr>
+        <w:tabs>
+          <w:tab w:val="num" w:pos="2880"/>
+        </w:tabs>
+        <w:ind w:left="3240" w:hanging="360"/>
+      </w:pPr>
+      <w:rPr>
+        <w:rFonts w:ascii="Wingdings" w:hAnsi="Wingdings" w:hint="default"/>
+      </w:rPr>
+    </w:lvl>
+    <w:lvl w:ilvl="5">
+      <w:start w:val="1"/>
+      <w:numFmt w:val="bullet"/>
+      <w:lvlText w:val=""/>
+      <w:lvlJc w:val="left"/>
+      <w:pPr>
+        <w:tabs>
+          <w:tab w:val="num" w:pos="3600"/>
+        </w:tabs>
+        <w:ind w:left="3960" w:hanging="360"/>
+      </w:pPr>
+      <w:rPr>
+        <w:rFonts w:ascii="Symbol" w:hAnsi="Symbol" w:hint="default"/>
+      </w:rPr>
+    </w:lvl>
+    <w:lvl w:ilvl="6">
+      <w:start w:val="1"/>
+      <w:numFmt w:val="bullet"/>
+      <w:lvlText w:val="o"/>
+      <w:lvlJc w:val="left"/>
+      <w:pPr>
+        <w:tabs>
+          <w:tab w:val="num" w:pos="4320"/>
+        </w:tabs>
+        <w:ind w:left="4680" w:hanging="360"/>
+      </w:pPr>
+      <w:rPr>
+        <w:rFonts w:ascii="Courier New" w:hAnsi="Courier New" w:cs="Courier New" w:hint="default"/>
+      </w:rPr>
+    </w:lvl>
+    <w:lvl w:ilvl="7">
+      <w:start w:val="1"/>
+      <w:numFmt w:val="bullet"/>
+      <w:lvlText w:val=""/>
+      <w:lvlJc w:val="left"/>
+      <w:pPr>
+        <w:tabs>
+          <w:tab w:val="num" w:pos="5040"/>
+        </w:tabs>
+        <w:ind w:left="5400" w:hanging="360"/>
+      </w:pPr>
+      <w:rPr>
+        <w:rFonts w:ascii="Wingdings" w:hAnsi="Wingdings" w:hint="default"/>
+      </w:rPr>
+    </w:lvl>
+    <w:lvl w:ilvl="8">
+      <w:start w:val="1"/>
+      <w:numFmt w:val="bullet"/>
+      <w:lvlText w:val=""/>
+      <w:lvlJc w:val="left"/>
+      <w:pPr>
+        <w:tabs>
+          <w:tab w:val="num" w:pos="5760"/>
+        </w:tabs>
+        <w:ind w:left="6120" w:hanging="360"/>
+      </w:pPr>
+      <w:rPr>
+        <w:rFonts w:ascii="Wingdings" w:hAnsi="Wingdings" w:hint="default"/>
+      </w:rPr>
+    </w:lvl>
+  </w:abstractNum>
+  <w:abstractNum w:abstractNumId="1">
     <w:nsid w:val="1F09660D"/>
     <w:multiLevelType w:val="hybridMultilevel"/>
     <w:tmpl w:val="CDFCEF22"/>
@@ -13905,7 +13948,7 @@
       </w:rPr>
     </w:lvl>
   </w:abstractNum>
-  <w:abstractNum w:abstractNumId="1">
+  <w:abstractNum w:abstractNumId="2">
     <w:nsid w:val="46514B15"/>
     <w:multiLevelType w:val="hybridMultilevel"/>
     <w:tmpl w:val="46709B62"/>
@@ -13997,7 +14040,7 @@
       </w:pPr>
     </w:lvl>
   </w:abstractNum>
-  <w:abstractNum w:abstractNumId="2">
+  <w:abstractNum w:abstractNumId="3">
     <w:nsid w:val="52D16F8B"/>
     <w:multiLevelType w:val="hybridMultilevel"/>
     <w:tmpl w:val="05E696AE"/>
@@ -14110,13 +14153,16 @@
     </w:lvl>
   </w:abstractNum>
   <w:num w:numId="1">
+    <w:abstractNumId w:val="3"/>
+  </w:num>
+  <w:num w:numId="2">
+    <w:abstractNumId w:val="1"/>
+  </w:num>
+  <w:num w:numId="3">
     <w:abstractNumId w:val="2"/>
   </w:num>
-  <w:num w:numId="2">
+  <w:num w:numId="4">
     <w:abstractNumId w:val="0"/>
-  </w:num>
-  <w:num w:numId="3">
-    <w:abstractNumId w:val="1"/>
   </w:num>
 </w:numbering>
 </file>
@@ -14526,6 +14572,53 @@
       <w:lang w:val="fr-FR" w:eastAsia="fr-FR"/>
     </w:rPr>
   </w:style>
+  <w:style w:type="paragraph" w:styleId="Heading1">
+    <w:name w:val="heading 1"/>
+    <w:aliases w:val="Titre de chapitre (mémoire)"/>
+    <w:basedOn w:val="Normal"/>
+    <w:next w:val="Normal"/>
+    <w:link w:val="Heading1Char"/>
+    <w:uiPriority w:val="9"/>
+    <w:qFormat/>
+    <w:rsid w:val="006A0B89"/>
+    <w:pPr>
+      <w:keepNext/>
+      <w:keepLines/>
+      <w:spacing w:before="240" w:line="360" w:lineRule="auto"/>
+      <w:outlineLvl w:val="0"/>
+    </w:pPr>
+    <w:rPr>
+      <w:rFonts w:asciiTheme="majorHAnsi" w:eastAsiaTheme="majorEastAsia" w:hAnsiTheme="majorHAnsi" w:cstheme="majorBidi"/>
+      <w:b/>
+      <w:color w:val="000000" w:themeColor="text1"/>
+      <w:sz w:val="28"/>
+      <w:szCs w:val="32"/>
+    </w:rPr>
+  </w:style>
+  <w:style w:type="paragraph" w:styleId="Heading2">
+    <w:name w:val="heading 2"/>
+    <w:aliases w:val="Inter-titre (mémoire)"/>
+    <w:basedOn w:val="Normal"/>
+    <w:next w:val="Normal"/>
+    <w:link w:val="Heading2Char"/>
+    <w:uiPriority w:val="9"/>
+    <w:semiHidden/>
+    <w:unhideWhenUsed/>
+    <w:qFormat/>
+    <w:rsid w:val="006A0B89"/>
+    <w:pPr>
+      <w:keepNext/>
+      <w:keepLines/>
+      <w:spacing w:before="40"/>
+      <w:outlineLvl w:val="1"/>
+    </w:pPr>
+    <w:rPr>
+      <w:rFonts w:asciiTheme="majorHAnsi" w:eastAsiaTheme="majorEastAsia" w:hAnsiTheme="majorHAnsi" w:cstheme="majorBidi"/>
+      <w:b/>
+      <w:color w:val="000000" w:themeColor="text1"/>
+      <w:szCs w:val="26"/>
+    </w:rPr>
+  </w:style>
   <w:style w:type="character" w:default="1" w:styleId="DefaultParagraphFont">
     <w:name w:val="Default Paragraph Font"/>
     <w:uiPriority w:val="1"/>
@@ -14608,21 +14701,26 @@
   </w:style>
   <w:style w:type="paragraph" w:styleId="FootnoteText">
     <w:name w:val="footnote text"/>
+    <w:aliases w:val="Footnote Text (mémoire)"/>
     <w:basedOn w:val="Normal"/>
     <w:link w:val="FootnoteTextChar"/>
     <w:uiPriority w:val="99"/>
     <w:unhideWhenUsed/>
-    <w:rsid w:val="00F37F51"/>
+    <w:rsid w:val="00977317"/>
+    <w:rPr>
+      <w:sz w:val="20"/>
+    </w:rPr>
   </w:style>
   <w:style w:type="character" w:customStyle="1" w:styleId="FootnoteTextChar">
     <w:name w:val="Footnote Text Char"/>
+    <w:aliases w:val="Footnote Text (mémoire) Char"/>
     <w:basedOn w:val="DefaultParagraphFont"/>
     <w:link w:val="FootnoteText"/>
     <w:uiPriority w:val="99"/>
-    <w:rsid w:val="00F37F51"/>
+    <w:rsid w:val="00977317"/>
     <w:rPr>
       <w:rFonts w:eastAsiaTheme="minorEastAsia"/>
-      <w:sz w:val="24"/>
+      <w:sz w:val="20"/>
       <w:szCs w:val="24"/>
       <w:lang w:val="fr-FR" w:eastAsia="fr-FR"/>
     </w:rPr>
@@ -14655,6 +14753,50 @@
     <w:semiHidden/>
     <w:unhideWhenUsed/>
     <w:rsid w:val="00A50EFA"/>
+  </w:style>
+  <w:style w:type="paragraph" w:customStyle="1" w:styleId="Mmoire">
+    <w:name w:val="Mémoire"/>
+    <w:basedOn w:val="Normal"/>
+    <w:next w:val="Normal"/>
+    <w:qFormat/>
+    <w:rsid w:val="006A0B89"/>
+    <w:pPr>
+      <w:spacing w:line="360" w:lineRule="auto"/>
+      <w:jc w:val="both"/>
+    </w:pPr>
+  </w:style>
+  <w:style w:type="character" w:customStyle="1" w:styleId="Heading1Char">
+    <w:name w:val="Heading 1 Char"/>
+    <w:aliases w:val="Titre de chapitre (mémoire) Char"/>
+    <w:basedOn w:val="DefaultParagraphFont"/>
+    <w:link w:val="Heading1"/>
+    <w:uiPriority w:val="9"/>
+    <w:rsid w:val="006A0B89"/>
+    <w:rPr>
+      <w:rFonts w:asciiTheme="majorHAnsi" w:eastAsiaTheme="majorEastAsia" w:hAnsiTheme="majorHAnsi" w:cstheme="majorBidi"/>
+      <w:b/>
+      <w:color w:val="000000" w:themeColor="text1"/>
+      <w:sz w:val="28"/>
+      <w:szCs w:val="32"/>
+      <w:lang w:val="fr-FR" w:eastAsia="fr-FR"/>
+    </w:rPr>
+  </w:style>
+  <w:style w:type="character" w:customStyle="1" w:styleId="Heading2Char">
+    <w:name w:val="Heading 2 Char"/>
+    <w:aliases w:val="Inter-titre (mémoire) Char"/>
+    <w:basedOn w:val="DefaultParagraphFont"/>
+    <w:link w:val="Heading2"/>
+    <w:uiPriority w:val="9"/>
+    <w:semiHidden/>
+    <w:rsid w:val="006A0B89"/>
+    <w:rPr>
+      <w:rFonts w:asciiTheme="majorHAnsi" w:eastAsiaTheme="majorEastAsia" w:hAnsiTheme="majorHAnsi" w:cstheme="majorBidi"/>
+      <w:b/>
+      <w:color w:val="000000" w:themeColor="text1"/>
+      <w:sz w:val="24"/>
+      <w:szCs w:val="26"/>
+      <w:lang w:val="fr-FR" w:eastAsia="fr-FR"/>
+    </w:rPr>
   </w:style>
 </w:styles>
 </file>
@@ -14921,11 +15063,11 @@
 </file>
 
 <file path=customXml/item1.xml><?xml version="1.0" encoding="utf-8"?>
-<b:Sources xmlns:b="http://schemas.openxmlformats.org/officeDocument/2006/bibliography" xmlns="http://schemas.openxmlformats.org/officeDocument/2006/bibliography" SelectedStyle="\APASixthEditionOfficeOnline.xsl" StyleName="APA" Version="6"/>
+<b:Sources xmlns:b="http://schemas.openxmlformats.org/officeDocument/2006/bibliography" xmlns="http://schemas.openxmlformats.org/officeDocument/2006/bibliography" SelectedStyle="/TURABIAN.XSL" StyleName="Turabian" Version="6"/>
 </file>
 
 <file path=customXml/itemProps1.xml><?xml version="1.0" encoding="utf-8"?>
-<ds:datastoreItem xmlns:ds="http://schemas.openxmlformats.org/officeDocument/2006/customXml" ds:itemID="{C3BC2A62-D687-174B-B721-C380FD14ADB6}">
+<ds:datastoreItem xmlns:ds="http://schemas.openxmlformats.org/officeDocument/2006/customXml" ds:itemID="{791291F3-EF92-3144-9B4C-6FC8AFDE2A60}">
   <ds:schemaRefs>
     <ds:schemaRef ds:uri="http://schemas.openxmlformats.org/officeDocument/2006/bibliography"/>
   </ds:schemaRefs>

</xml_diff>